<commit_message>
SCR 09_3 solved and new problems updated
</commit_message>
<xml_diff>
--- a/SCR（已恢复）.docx
+++ b/SCR（已恢复）.docx
@@ -5013,17 +5013,7 @@
           <w:sz w:val="24"/>
           <w:szCs w:val="24"/>
         </w:rPr>
-        <w:t>（图片和字体模糊，图片有变形</w:t>
-      </w:r>
-      <w:bookmarkStart w:id="0" w:name="_GoBack"/>
-      <w:bookmarkEnd w:id="0"/>
-      <w:r>
-        <w:rPr>
-          <w:rFonts w:ascii="SimSun" w:eastAsia="SimSun" w:hAnsi="SimSun" w:cs="SimSun" w:hint="eastAsia"/>
-          <w:sz w:val="24"/>
-          <w:szCs w:val="24"/>
-        </w:rPr>
-        <w:t>）</w:t>
+        <w:t>（图片和字体模糊，图片有变形）</w:t>
       </w:r>
       <w:r>
         <w:rPr>
@@ -5945,26 +5935,20 @@
     <w:p>
       <w:pPr>
         <w:ind w:left="360"/>
+        <w:jc w:val="center"/>
         <w:rPr>
           <w:noProof/>
           <w:lang w:val="en-US"/>
         </w:rPr>
       </w:pPr>
-      <w:r>
-        <w:rPr>
-          <w:noProof/>
-        </w:rPr>
-        <w:lastRenderedPageBreak/>
-        <w:t xml:space="preserve"> </w:t>
-      </w:r>
       <w:r>
         <w:rPr>
           <w:noProof/>
         </w:rPr>
         <w:drawing>
           <wp:inline distT="0" distB="0" distL="0" distR="0" wp14:anchorId="6610D410" wp14:editId="2EA4679E">
-            <wp:extent cx="4976449" cy="3420777"/>
-            <wp:effectExtent l="0" t="0" r="0" b="8255"/>
+            <wp:extent cx="3990728" cy="2743200"/>
+            <wp:effectExtent l="0" t="0" r="0" b="0"/>
             <wp:docPr id="11" name="Picture 11"/>
             <wp:cNvGraphicFramePr>
               <a:graphicFrameLocks xmlns:a="http://schemas.openxmlformats.org/drawingml/2006/main" noChangeAspect="1"/>
@@ -5985,7 +5969,7 @@
                   <pic:spPr>
                     <a:xfrm>
                       <a:off x="0" y="0"/>
-                      <a:ext cx="4979758" cy="3423052"/>
+                      <a:ext cx="3997445" cy="2747817"/>
                     </a:xfrm>
                     <a:prstGeom prst="rect">
                       <a:avLst/>
@@ -5996,13 +5980,6 @@
             </a:graphic>
           </wp:inline>
         </w:drawing>
-      </w:r>
-      <w:r>
-        <w:rPr>
-          <w:noProof/>
-          <w:lang w:val="en-US"/>
-        </w:rPr>
-        <w:t xml:space="preserve">                                                                                                                                                                                                                                                                                                                                                                                                                                                                                                                                                                                                                                                                                                                                                                                                                                                                                                                                                                                                                                                                                                                                                                                                                                                                                                                                                                                                                                                                                                                                                                                                                                                                                                                                                                                                                                                                                                                                                                                                                                                                                                                                                                                               m</w:t>
       </w:r>
     </w:p>
     <w:p>
@@ -6181,6 +6158,7 @@
           <w:rFonts w:ascii="SimSun" w:eastAsia="SimSun" w:hAnsi="SimSun" w:cs="SimSun"/>
           <w:sz w:val="24"/>
           <w:szCs w:val="24"/>
+          <w:highlight w:val="green"/>
           <w:lang w:val="en-US"/>
         </w:rPr>
         <w:t>3.</w:t>
@@ -6270,8 +6248,19 @@
           <w:szCs w:val="24"/>
           <w:lang w:val="en-US"/>
         </w:rPr>
-        <w:t xml:space="preserve">           </w:t>
-      </w:r>
+        <w:t xml:space="preserve">         </w:t>
+      </w:r>
+    </w:p>
+    <w:p>
+      <w:pPr>
+        <w:jc w:val="center"/>
+        <w:rPr>
+          <w:rFonts w:ascii="SimSun" w:eastAsia="SimSun" w:hAnsi="SimSun" w:cs="SimSun"/>
+          <w:sz w:val="24"/>
+          <w:szCs w:val="24"/>
+          <w:lang w:val="en-US"/>
+        </w:rPr>
+      </w:pPr>
       <w:r>
         <w:rPr>
           <w:noProof/>
@@ -6312,6 +6301,351 @@
           </wp:inline>
         </w:drawing>
       </w:r>
+    </w:p>
+    <w:p>
+      <w:pPr>
+        <w:rPr>
+          <w:rFonts w:ascii="SimSun" w:eastAsia="SimSun" w:hAnsi="SimSun" w:cs="SimSun"/>
+          <w:sz w:val="24"/>
+          <w:szCs w:val="24"/>
+          <w:lang w:val="en-US"/>
+        </w:rPr>
+      </w:pPr>
+      <w:r>
+        <w:rPr>
+          <w:rFonts w:ascii="SimSun" w:eastAsia="SimSun" w:hAnsi="SimSun" w:cs="SimSun"/>
+          <w:sz w:val="24"/>
+          <w:szCs w:val="24"/>
+          <w:lang w:val="en-US"/>
+        </w:rPr>
+        <w:lastRenderedPageBreak/>
+        <w:t>4</w:t>
+      </w:r>
+      <w:r>
+        <w:rPr>
+          <w:rFonts w:ascii="SimSun" w:eastAsia="SimSun" w:hAnsi="SimSun" w:cs="SimSun" w:hint="eastAsia"/>
+          <w:sz w:val="24"/>
+          <w:szCs w:val="24"/>
+          <w:lang w:val="en-US"/>
+        </w:rPr>
+        <w:t>．增加手动输入峰判别阈值</w:t>
+      </w:r>
+      <w:r>
+        <w:rPr>
+          <w:rFonts w:ascii="SimSun" w:eastAsia="SimSun" w:hAnsi="SimSun" w:cs="SimSun" w:hint="eastAsia"/>
+          <w:sz w:val="24"/>
+          <w:szCs w:val="24"/>
+          <w:lang w:val="en-US"/>
+        </w:rPr>
+        <w:t>的</w:t>
+      </w:r>
+      <w:r>
+        <w:rPr>
+          <w:rFonts w:ascii="SimSun" w:eastAsia="SimSun" w:hAnsi="SimSun" w:cs="SimSun" w:hint="eastAsia"/>
+          <w:sz w:val="24"/>
+          <w:szCs w:val="24"/>
+          <w:lang w:val="en-US"/>
+        </w:rPr>
+        <w:t>功能，是否可以在进行完测试之后把下图status区域换成峰处理的区域。</w:t>
+      </w:r>
+    </w:p>
+    <w:p>
+      <w:pPr>
+        <w:jc w:val="center"/>
+        <w:rPr>
+          <w:rFonts w:ascii="SimSun" w:eastAsia="SimSun" w:hAnsi="SimSun" w:cs="SimSun"/>
+          <w:sz w:val="24"/>
+          <w:szCs w:val="24"/>
+          <w:lang w:val="en-US"/>
+        </w:rPr>
+      </w:pPr>
+      <w:r>
+        <w:rPr>
+          <w:noProof/>
+        </w:rPr>
+        <w:drawing>
+          <wp:inline distT="0" distB="0" distL="0" distR="0" wp14:anchorId="160FD76C" wp14:editId="5CDCA5DD">
+            <wp:extent cx="1847850" cy="4108586"/>
+            <wp:effectExtent l="0" t="0" r="0" b="6350"/>
+            <wp:docPr id="7" name="Picture 7"/>
+            <wp:cNvGraphicFramePr>
+              <a:graphicFrameLocks xmlns:a="http://schemas.openxmlformats.org/drawingml/2006/main" noChangeAspect="1"/>
+            </wp:cNvGraphicFramePr>
+            <a:graphic xmlns:a="http://schemas.openxmlformats.org/drawingml/2006/main">
+              <a:graphicData uri="http://schemas.openxmlformats.org/drawingml/2006/picture">
+                <pic:pic xmlns:pic="http://schemas.openxmlformats.org/drawingml/2006/picture">
+                  <pic:nvPicPr>
+                    <pic:cNvPr id="1" name=""/>
+                    <pic:cNvPicPr/>
+                  </pic:nvPicPr>
+                  <pic:blipFill>
+                    <a:blip r:embed="rId14"/>
+                    <a:stretch>
+                      <a:fillRect/>
+                    </a:stretch>
+                  </pic:blipFill>
+                  <pic:spPr>
+                    <a:xfrm>
+                      <a:off x="0" y="0"/>
+                      <a:ext cx="1852965" cy="4119958"/>
+                    </a:xfrm>
+                    <a:prstGeom prst="rect">
+                      <a:avLst/>
+                    </a:prstGeom>
+                  </pic:spPr>
+                </pic:pic>
+              </a:graphicData>
+            </a:graphic>
+          </wp:inline>
+        </w:drawing>
+      </w:r>
+    </w:p>
+    <w:p>
+      <w:pPr>
+        <w:rPr>
+          <w:rFonts w:ascii="SimSun" w:eastAsia="SimSun" w:hAnsi="SimSun" w:cs="SimSun"/>
+          <w:sz w:val="24"/>
+          <w:szCs w:val="24"/>
+          <w:lang w:val="en-US"/>
+        </w:rPr>
+      </w:pPr>
+      <w:r>
+        <w:rPr>
+          <w:rFonts w:ascii="SimSun" w:eastAsia="SimSun" w:hAnsi="SimSun" w:cs="SimSun"/>
+          <w:sz w:val="24"/>
+          <w:szCs w:val="24"/>
+          <w:lang w:val="en-US"/>
+        </w:rPr>
+        <w:t xml:space="preserve">5. </w:t>
+      </w:r>
+      <w:r>
+        <w:rPr>
+          <w:rFonts w:ascii="SimSun" w:eastAsia="SimSun" w:hAnsi="SimSun" w:cs="SimSun" w:hint="eastAsia"/>
+          <w:sz w:val="24"/>
+          <w:szCs w:val="24"/>
+          <w:lang w:val="en-US"/>
+        </w:rPr>
+        <w:t>增加手动选取积分区域功能，数据更新并可以增加到pdf中。</w:t>
+      </w:r>
+    </w:p>
+    <w:p>
+      <w:pPr>
+        <w:rPr>
+          <w:rFonts w:ascii="SimSun" w:eastAsia="SimSun" w:hAnsi="SimSun" w:cs="SimSun"/>
+          <w:sz w:val="24"/>
+          <w:szCs w:val="24"/>
+          <w:lang w:val="en-US"/>
+        </w:rPr>
+      </w:pPr>
+    </w:p>
+    <w:p>
+      <w:pPr>
+        <w:rPr>
+          <w:rFonts w:ascii="SimSun" w:eastAsia="SimSun" w:hAnsi="SimSun" w:cs="SimSun" w:hint="eastAsia"/>
+          <w:sz w:val="24"/>
+          <w:szCs w:val="24"/>
+          <w:lang w:val="en-US"/>
+        </w:rPr>
+      </w:pPr>
+    </w:p>
+    <w:p>
+      <w:pPr>
+        <w:rPr>
+          <w:rFonts w:ascii="SimSun" w:eastAsia="SimSun" w:hAnsi="SimSun" w:cs="SimSun"/>
+          <w:sz w:val="24"/>
+          <w:szCs w:val="24"/>
+        </w:rPr>
+      </w:pPr>
+      <w:r>
+        <w:rPr>
+          <w:rFonts w:ascii="SimSun" w:eastAsia="SimSun" w:hAnsi="SimSun" w:cs="SimSun"/>
+          <w:sz w:val="24"/>
+          <w:szCs w:val="24"/>
+        </w:rPr>
+        <w:t>Workaround:</w:t>
+      </w:r>
+      <w:r>
+        <w:rPr>
+          <w:rFonts w:ascii="SimSun" w:eastAsia="SimSun" w:hAnsi="SimSun" w:cs="SimSun"/>
+          <w:sz w:val="24"/>
+          <w:szCs w:val="24"/>
+        </w:rPr>
+        <w:t xml:space="preserve"> </w:t>
+      </w:r>
+    </w:p>
+    <w:p>
+      <w:pPr>
+        <w:rPr>
+          <w:rFonts w:ascii="SimSun" w:eastAsia="SimSun" w:hAnsi="SimSun" w:cs="SimSun"/>
+          <w:sz w:val="24"/>
+          <w:szCs w:val="24"/>
+        </w:rPr>
+      </w:pPr>
+      <w:r>
+        <w:rPr>
+          <w:rFonts w:ascii="SimSun" w:eastAsia="SimSun" w:hAnsi="SimSun" w:cs="SimSun" w:hint="eastAsia"/>
+          <w:sz w:val="24"/>
+          <w:szCs w:val="24"/>
+          <w:lang w:val="en-US"/>
+        </w:rPr>
+        <w:t>8/8/2017</w:t>
+      </w:r>
+      <w:r>
+        <w:rPr>
+          <w:rFonts w:ascii="SimSun" w:eastAsia="SimSun" w:hAnsi="SimSun" w:cs="SimSun"/>
+          <w:sz w:val="24"/>
+          <w:szCs w:val="24"/>
+          <w:lang w:val="en-US"/>
+        </w:rPr>
+        <w:t xml:space="preserve"> </w:t>
+      </w:r>
+      <w:bookmarkStart w:id="0" w:name="_GoBack"/>
+      <w:bookmarkEnd w:id="0"/>
+      <w:r>
+        <w:rPr>
+          <w:rFonts w:ascii="SimSun" w:eastAsia="SimSun" w:hAnsi="SimSun" w:cs="SimSun" w:hint="eastAsia"/>
+          <w:sz w:val="24"/>
+          <w:szCs w:val="24"/>
+          <w:lang w:val="en-US"/>
+        </w:rPr>
+        <w:t>问题</w:t>
+      </w:r>
+      <w:r>
+        <w:rPr>
+          <w:rFonts w:ascii="SimSun" w:eastAsia="SimSun" w:hAnsi="SimSun" w:cs="SimSun" w:hint="eastAsia"/>
+          <w:sz w:val="24"/>
+          <w:szCs w:val="24"/>
+          <w:lang w:val="en-US"/>
+        </w:rPr>
+        <w:t>3</w:t>
+      </w:r>
+      <w:r>
+        <w:rPr>
+          <w:rFonts w:ascii="SimSun" w:eastAsia="SimSun" w:hAnsi="SimSun" w:cs="SimSun" w:hint="eastAsia"/>
+          <w:sz w:val="24"/>
+          <w:szCs w:val="24"/>
+          <w:lang w:val="en-US"/>
+        </w:rPr>
+        <w:t xml:space="preserve">解决（by </w:t>
+      </w:r>
+      <w:proofErr w:type="spellStart"/>
+      <w:r>
+        <w:rPr>
+          <w:rFonts w:ascii="SimSun" w:eastAsia="SimSun" w:hAnsi="SimSun" w:cs="SimSun" w:hint="eastAsia"/>
+          <w:sz w:val="24"/>
+          <w:szCs w:val="24"/>
+          <w:lang w:val="en-US"/>
+        </w:rPr>
+        <w:t>Haisheng</w:t>
+      </w:r>
+      <w:proofErr w:type="spellEnd"/>
+      <w:r>
+        <w:rPr>
+          <w:rFonts w:ascii="SimSun" w:eastAsia="SimSun" w:hAnsi="SimSun" w:cs="SimSun" w:hint="eastAsia"/>
+          <w:sz w:val="24"/>
+          <w:szCs w:val="24"/>
+          <w:lang w:val="en-US"/>
+        </w:rPr>
+        <w:t>、</w:t>
+      </w:r>
+      <w:proofErr w:type="spellStart"/>
+      <w:r>
+        <w:rPr>
+          <w:rFonts w:ascii="SimSun" w:eastAsia="SimSun" w:hAnsi="SimSun" w:cs="SimSun" w:hint="eastAsia"/>
+          <w:sz w:val="24"/>
+          <w:szCs w:val="24"/>
+          <w:lang w:val="en-US"/>
+        </w:rPr>
+        <w:t>Yuhan</w:t>
+      </w:r>
+      <w:proofErr w:type="spellEnd"/>
+      <w:r>
+        <w:rPr>
+          <w:rFonts w:ascii="SimSun" w:eastAsia="SimSun" w:hAnsi="SimSun" w:cs="SimSun" w:hint="eastAsia"/>
+          <w:sz w:val="24"/>
+          <w:szCs w:val="24"/>
+          <w:lang w:val="en-US"/>
+        </w:rPr>
+        <w:t>、</w:t>
+      </w:r>
+      <w:proofErr w:type="spellStart"/>
+      <w:r>
+        <w:rPr>
+          <w:rFonts w:ascii="SimSun" w:eastAsia="SimSun" w:hAnsi="SimSun" w:cs="SimSun" w:hint="eastAsia"/>
+          <w:sz w:val="24"/>
+          <w:szCs w:val="24"/>
+          <w:lang w:val="en-US"/>
+        </w:rPr>
+        <w:t>Gaofei</w:t>
+      </w:r>
+      <w:proofErr w:type="spellEnd"/>
+      <w:r>
+        <w:rPr>
+          <w:rFonts w:ascii="SimSun" w:eastAsia="SimSun" w:hAnsi="SimSun" w:cs="SimSun" w:hint="eastAsia"/>
+          <w:sz w:val="24"/>
+          <w:szCs w:val="24"/>
+          <w:lang w:val="en-US"/>
+        </w:rPr>
+        <w:t>），</w:t>
+      </w:r>
+      <w:r>
+        <w:rPr>
+          <w:rFonts w:ascii="SimSun" w:eastAsia="SimSun" w:hAnsi="SimSun" w:cs="SimSun" w:hint="eastAsia"/>
+          <w:sz w:val="24"/>
+          <w:szCs w:val="24"/>
+          <w:lang w:val="en-US"/>
+        </w:rPr>
+        <w:t>解决了</w:t>
+      </w:r>
+      <w:proofErr w:type="spellStart"/>
+      <w:r>
+        <w:rPr>
+          <w:rFonts w:ascii="SimSun" w:eastAsia="SimSun" w:hAnsi="SimSun" w:cs="SimSun" w:hint="eastAsia"/>
+          <w:sz w:val="24"/>
+          <w:szCs w:val="24"/>
+          <w:lang w:val="en-US"/>
+        </w:rPr>
+        <w:t>arduino</w:t>
+      </w:r>
+      <w:proofErr w:type="spellEnd"/>
+      <w:r>
+        <w:rPr>
+          <w:rFonts w:ascii="SimSun" w:eastAsia="SimSun" w:hAnsi="SimSun" w:cs="SimSun" w:hint="eastAsia"/>
+          <w:sz w:val="24"/>
+          <w:szCs w:val="24"/>
+          <w:lang w:val="en-US"/>
+        </w:rPr>
+        <w:t>温度跳变的问题</w:t>
+      </w:r>
+      <w:r>
+        <w:rPr>
+          <w:rFonts w:ascii="SimSun" w:eastAsia="SimSun" w:hAnsi="SimSun" w:cs="SimSun" w:hint="eastAsia"/>
+          <w:sz w:val="24"/>
+          <w:szCs w:val="24"/>
+          <w:lang w:val="en-US"/>
+        </w:rPr>
+        <w:t>。</w:t>
+      </w:r>
+    </w:p>
+    <w:p>
+      <w:pPr>
+        <w:rPr>
+          <w:rFonts w:ascii="SimSun" w:eastAsia="SimSun" w:hAnsi="SimSun" w:cs="SimSun"/>
+          <w:sz w:val="24"/>
+          <w:szCs w:val="24"/>
+          <w:lang w:val="en-US"/>
+        </w:rPr>
+      </w:pPr>
+    </w:p>
+    <w:p>
+      <w:pPr>
+        <w:rPr>
+          <w:rFonts w:ascii="SimSun" w:eastAsia="SimSun" w:hAnsi="SimSun" w:cs="SimSun" w:hint="eastAsia"/>
+          <w:sz w:val="24"/>
+          <w:szCs w:val="24"/>
+          <w:lang w:val="en-US"/>
+        </w:rPr>
+      </w:pPr>
     </w:p>
     <w:sectPr>
       <w:pgSz w:w="12240" w:h="15840"/>

</xml_diff>